<commit_message>
Agrego ejercicios 4, 5, y 6
</commit_message>
<xml_diff>
--- a/GP1_TP9.docx
+++ b/GP1_TP9.docx
@@ -331,7 +331,6 @@
         <w:t>es la fecha actual.</w:t>
       </w:r>
       <w:r>
-        <w:rPr/>
         <w:drawing>
           <wp:anchor behindDoc="0" distT="0" distB="0" distL="0" distR="0" simplePos="0" locked="0" layoutInCell="0" allowOverlap="1" relativeHeight="7">
             <wp:simplePos x="0" y="0"/>
@@ -397,19 +396,278 @@
         <w:t>4) Registrar la devolución de 2 herramientas de cada empleado. Busca y completa fechad.</w:t>
         <w:br/>
         <w:br/>
-        <w:br/>
-      </w:r>
-    </w:p>
-    <w:p>
-      <w:pPr>
-        <w:pStyle w:val="Normal"/>
-        <w:bidi w:val="0"/>
-        <w:jc w:val="start"/>
-        <w:rPr/>
-      </w:pPr>
-      <w:r>
-        <w:rPr/>
+      </w:r>
+      <w:r>
+        <w:rPr/>
+        <w:drawing>
+          <wp:anchor behindDoc="0" distT="0" distB="0" distL="0" distR="0" simplePos="0" locked="0" layoutInCell="0" allowOverlap="1" relativeHeight="8">
+            <wp:simplePos x="0" y="0"/>
+            <wp:positionH relativeFrom="column">
+              <wp:posOffset>0</wp:posOffset>
+            </wp:positionH>
+            <wp:positionV relativeFrom="paragraph">
+              <wp:posOffset>302895</wp:posOffset>
+            </wp:positionV>
+            <wp:extent cx="6120130" cy="2637790"/>
+            <wp:effectExtent l="0" t="0" r="0" b="0"/>
+            <wp:wrapTopAndBottom/>
+            <wp:docPr id="7" name="Imagen7" descr="" title=""/>
+            <wp:cNvGraphicFramePr>
+              <a:graphicFrameLocks xmlns:a="http://schemas.openxmlformats.org/drawingml/2006/main" noChangeAspect="1"/>
+            </wp:cNvGraphicFramePr>
+            <a:graphic xmlns:a="http://schemas.openxmlformats.org/drawingml/2006/main">
+              <a:graphicData uri="http://schemas.openxmlformats.org/drawingml/2006/picture">
+                <pic:pic xmlns:pic="http://schemas.openxmlformats.org/drawingml/2006/picture">
+                  <pic:nvPicPr>
+                    <pic:cNvPr id="7" name="Imagen7" descr="" title=""/>
+                    <pic:cNvPicPr>
+                      <a:picLocks noChangeAspect="1" noChangeArrowheads="1"/>
+                    </pic:cNvPicPr>
+                  </pic:nvPicPr>
+                  <pic:blipFill>
+                    <a:blip r:embed="rId8"/>
+                    <a:stretch>
+                      <a:fillRect/>
+                    </a:stretch>
+                  </pic:blipFill>
+                  <pic:spPr bwMode="auto">
+                    <a:xfrm>
+                      <a:off x="0" y="0"/>
+                      <a:ext cx="6120130" cy="2637790"/>
+                    </a:xfrm>
+                    <a:prstGeom prst="rect">
+                      <a:avLst/>
+                    </a:prstGeom>
+                    <a:noFill/>
+                  </pic:spPr>
+                </pic:pic>
+              </a:graphicData>
+            </a:graphic>
+          </wp:anchor>
+        </w:drawing>
+        <w:br/>
+      </w:r>
+      <w:r>
+        <w:rPr/>
+        <w:drawing>
+          <wp:anchor behindDoc="0" distT="0" distB="0" distL="0" distR="0" simplePos="0" locked="0" layoutInCell="0" allowOverlap="1" relativeHeight="9">
+            <wp:simplePos x="0" y="0"/>
+            <wp:positionH relativeFrom="column">
+              <wp:posOffset>-3810</wp:posOffset>
+            </wp:positionH>
+            <wp:positionV relativeFrom="paragraph">
+              <wp:posOffset>3194685</wp:posOffset>
+            </wp:positionV>
+            <wp:extent cx="5105400" cy="742950"/>
+            <wp:effectExtent l="0" t="0" r="0" b="0"/>
+            <wp:wrapTopAndBottom/>
+            <wp:docPr id="8" name="Imagen8" descr="" title=""/>
+            <wp:cNvGraphicFramePr>
+              <a:graphicFrameLocks xmlns:a="http://schemas.openxmlformats.org/drawingml/2006/main" noChangeAspect="1"/>
+            </wp:cNvGraphicFramePr>
+            <a:graphic xmlns:a="http://schemas.openxmlformats.org/drawingml/2006/main">
+              <a:graphicData uri="http://schemas.openxmlformats.org/drawingml/2006/picture">
+                <pic:pic xmlns:pic="http://schemas.openxmlformats.org/drawingml/2006/picture">
+                  <pic:nvPicPr>
+                    <pic:cNvPr id="8" name="Imagen8" descr="" title=""/>
+                    <pic:cNvPicPr>
+                      <a:picLocks noChangeAspect="1" noChangeArrowheads="1"/>
+                    </pic:cNvPicPr>
+                  </pic:nvPicPr>
+                  <pic:blipFill>
+                    <a:blip r:embed="rId9"/>
+                    <a:stretch>
+                      <a:fillRect/>
+                    </a:stretch>
+                  </pic:blipFill>
+                  <pic:spPr bwMode="auto">
+                    <a:xfrm>
+                      <a:off x="0" y="0"/>
+                      <a:ext cx="5105400" cy="742950"/>
+                    </a:xfrm>
+                    <a:prstGeom prst="rect">
+                      <a:avLst/>
+                    </a:prstGeom>
+                    <a:noFill/>
+                  </pic:spPr>
+                </pic:pic>
+              </a:graphicData>
+            </a:graphic>
+          </wp:anchor>
+        </w:drawing>
+        <w:br/>
+        <w:br/>
+        <w:br/>
+        <w:br/>
         <w:t>5) Actualizar el estado de todos los empleados con acceso 1.</w:t>
+        <w:br/>
+      </w:r>
+      <w:r>
+        <w:drawing>
+          <wp:anchor behindDoc="0" distT="0" distB="0" distL="0" distR="0" simplePos="0" locked="0" layoutInCell="0" allowOverlap="1" relativeHeight="10">
+            <wp:simplePos x="0" y="0"/>
+            <wp:positionH relativeFrom="column">
+              <wp:posOffset>-52070</wp:posOffset>
+            </wp:positionH>
+            <wp:positionV relativeFrom="paragraph">
+              <wp:posOffset>4304030</wp:posOffset>
+            </wp:positionV>
+            <wp:extent cx="6120130" cy="815975"/>
+            <wp:effectExtent l="0" t="0" r="0" b="0"/>
+            <wp:wrapTopAndBottom/>
+            <wp:docPr id="9" name="Imagen9" descr="" title=""/>
+            <wp:cNvGraphicFramePr>
+              <a:graphicFrameLocks xmlns:a="http://schemas.openxmlformats.org/drawingml/2006/main" noChangeAspect="1"/>
+            </wp:cNvGraphicFramePr>
+            <a:graphic xmlns:a="http://schemas.openxmlformats.org/drawingml/2006/main">
+              <a:graphicData uri="http://schemas.openxmlformats.org/drawingml/2006/picture">
+                <pic:pic xmlns:pic="http://schemas.openxmlformats.org/drawingml/2006/picture">
+                  <pic:nvPicPr>
+                    <pic:cNvPr id="9" name="Imagen9" descr="" title=""/>
+                    <pic:cNvPicPr>
+                      <a:picLocks noChangeAspect="1" noChangeArrowheads="1"/>
+                    </pic:cNvPicPr>
+                  </pic:nvPicPr>
+                  <pic:blipFill>
+                    <a:blip r:embed="rId10"/>
+                    <a:stretch>
+                      <a:fillRect/>
+                    </a:stretch>
+                  </pic:blipFill>
+                  <pic:spPr bwMode="auto">
+                    <a:xfrm>
+                      <a:off x="0" y="0"/>
+                      <a:ext cx="6120130" cy="815975"/>
+                    </a:xfrm>
+                    <a:prstGeom prst="rect">
+                      <a:avLst/>
+                    </a:prstGeom>
+                    <a:noFill/>
+                  </pic:spPr>
+                </pic:pic>
+              </a:graphicData>
+            </a:graphic>
+          </wp:anchor>
+        </w:drawing>
+      </w:r>
+      <w:r>
+        <w:rPr/>
+        <w:br/>
+      </w:r>
+    </w:p>
+    <w:p>
+      <w:pPr>
+        <w:pStyle w:val="Normal"/>
+        <w:bidi w:val="0"/>
+        <w:jc w:val="start"/>
+        <w:rPr/>
+      </w:pPr>
+      <w:r>
+        <w:rPr/>
+        <w:drawing>
+          <wp:anchor behindDoc="0" distT="0" distB="0" distL="0" distR="0" simplePos="0" locked="0" layoutInCell="0" allowOverlap="1" relativeHeight="11">
+            <wp:simplePos x="0" y="0"/>
+            <wp:positionH relativeFrom="column">
+              <wp:posOffset>-10795</wp:posOffset>
+            </wp:positionH>
+            <wp:positionV relativeFrom="paragraph">
+              <wp:posOffset>141605</wp:posOffset>
+            </wp:positionV>
+            <wp:extent cx="3838575" cy="800100"/>
+            <wp:effectExtent l="0" t="0" r="0" b="0"/>
+            <wp:wrapTopAndBottom/>
+            <wp:docPr id="10" name="Imagen10" descr="" title=""/>
+            <wp:cNvGraphicFramePr>
+              <a:graphicFrameLocks xmlns:a="http://schemas.openxmlformats.org/drawingml/2006/main" noChangeAspect="1"/>
+            </wp:cNvGraphicFramePr>
+            <a:graphic xmlns:a="http://schemas.openxmlformats.org/drawingml/2006/main">
+              <a:graphicData uri="http://schemas.openxmlformats.org/drawingml/2006/picture">
+                <pic:pic xmlns:pic="http://schemas.openxmlformats.org/drawingml/2006/picture">
+                  <pic:nvPicPr>
+                    <pic:cNvPr id="10" name="Imagen10" descr="" title=""/>
+                    <pic:cNvPicPr>
+                      <a:picLocks noChangeAspect="1" noChangeArrowheads="1"/>
+                    </pic:cNvPicPr>
+                  </pic:nvPicPr>
+                  <pic:blipFill>
+                    <a:blip r:embed="rId11"/>
+                    <a:stretch>
+                      <a:fillRect/>
+                    </a:stretch>
+                  </pic:blipFill>
+                  <pic:spPr bwMode="auto">
+                    <a:xfrm>
+                      <a:off x="0" y="0"/>
+                      <a:ext cx="3838575" cy="800100"/>
+                    </a:xfrm>
+                    <a:prstGeom prst="rect">
+                      <a:avLst/>
+                    </a:prstGeom>
+                    <a:noFill/>
+                  </pic:spPr>
+                </pic:pic>
+              </a:graphicData>
+            </a:graphic>
+          </wp:anchor>
+        </w:drawing>
+        <w:br/>
+      </w:r>
+      <w:r>
+        <w:drawing>
+          <wp:anchor behindDoc="0" distT="0" distB="0" distL="0" distR="0" simplePos="0" locked="0" layoutInCell="0" allowOverlap="1" relativeHeight="12">
+            <wp:simplePos x="0" y="0"/>
+            <wp:positionH relativeFrom="column">
+              <wp:posOffset>34925</wp:posOffset>
+            </wp:positionH>
+            <wp:positionV relativeFrom="paragraph">
+              <wp:posOffset>2063115</wp:posOffset>
+            </wp:positionV>
+            <wp:extent cx="6120130" cy="1056005"/>
+            <wp:effectExtent l="0" t="0" r="0" b="0"/>
+            <wp:wrapTopAndBottom/>
+            <wp:docPr id="11" name="Imagen11" descr="" title=""/>
+            <wp:cNvGraphicFramePr>
+              <a:graphicFrameLocks xmlns:a="http://schemas.openxmlformats.org/drawingml/2006/main" noChangeAspect="1"/>
+            </wp:cNvGraphicFramePr>
+            <a:graphic xmlns:a="http://schemas.openxmlformats.org/drawingml/2006/main">
+              <a:graphicData uri="http://schemas.openxmlformats.org/drawingml/2006/picture">
+                <pic:pic xmlns:pic="http://schemas.openxmlformats.org/drawingml/2006/picture">
+                  <pic:nvPicPr>
+                    <pic:cNvPr id="11" name="Imagen11" descr="" title=""/>
+                    <pic:cNvPicPr>
+                      <a:picLocks noChangeAspect="1" noChangeArrowheads="1"/>
+                    </pic:cNvPicPr>
+                  </pic:nvPicPr>
+                  <pic:blipFill>
+                    <a:blip r:embed="rId12"/>
+                    <a:stretch>
+                      <a:fillRect/>
+                    </a:stretch>
+                  </pic:blipFill>
+                  <pic:spPr bwMode="auto">
+                    <a:xfrm>
+                      <a:off x="0" y="0"/>
+                      <a:ext cx="6120130" cy="1056005"/>
+                    </a:xfrm>
+                    <a:prstGeom prst="rect">
+                      <a:avLst/>
+                    </a:prstGeom>
+                    <a:noFill/>
+                  </pic:spPr>
+                </pic:pic>
+              </a:graphicData>
+            </a:graphic>
+          </wp:anchor>
+        </w:drawing>
+      </w:r>
+      <w:r>
+        <w:rPr/>
+        <w:br/>
+        <w:br/>
+        <w:br/>
+        <w:br/>
+        <w:br/>
+        <w:br/>
       </w:r>
     </w:p>
     <w:p>
@@ -422,6 +680,188 @@
       <w:r>
         <w:rPr/>
         <w:t>6) Dar de baja una herramienta</w:t>
+      </w:r>
+    </w:p>
+    <w:p>
+      <w:pPr>
+        <w:pStyle w:val="Normal"/>
+        <w:bidi w:val="0"/>
+        <w:jc w:val="start"/>
+        <w:rPr/>
+      </w:pPr>
+      <w:r>
+        <w:rPr/>
+      </w:r>
+    </w:p>
+    <w:p>
+      <w:pPr>
+        <w:pStyle w:val="Normal"/>
+        <w:bidi w:val="0"/>
+        <w:jc w:val="start"/>
+        <w:rPr/>
+      </w:pPr>
+      <w:r>
+        <w:rPr/>
+        <w:drawing>
+          <wp:anchor behindDoc="0" distT="0" distB="0" distL="0" distR="0" simplePos="0" locked="0" layoutInCell="0" allowOverlap="1" relativeHeight="13">
+            <wp:simplePos x="0" y="0"/>
+            <wp:positionH relativeFrom="column">
+              <wp:align>center</wp:align>
+            </wp:positionH>
+            <wp:positionV relativeFrom="paragraph">
+              <wp:posOffset>635</wp:posOffset>
+            </wp:positionV>
+            <wp:extent cx="6120130" cy="2846705"/>
+            <wp:effectExtent l="0" t="0" r="0" b="0"/>
+            <wp:wrapTopAndBottom/>
+            <wp:docPr id="12" name="Imagen12" descr="" title=""/>
+            <wp:cNvGraphicFramePr>
+              <a:graphicFrameLocks xmlns:a="http://schemas.openxmlformats.org/drawingml/2006/main" noChangeAspect="1"/>
+            </wp:cNvGraphicFramePr>
+            <a:graphic xmlns:a="http://schemas.openxmlformats.org/drawingml/2006/main">
+              <a:graphicData uri="http://schemas.openxmlformats.org/drawingml/2006/picture">
+                <pic:pic xmlns:pic="http://schemas.openxmlformats.org/drawingml/2006/picture">
+                  <pic:nvPicPr>
+                    <pic:cNvPr id="12" name="Imagen12" descr="" title=""/>
+                    <pic:cNvPicPr>
+                      <a:picLocks noChangeAspect="1" noChangeArrowheads="1"/>
+                    </pic:cNvPicPr>
+                  </pic:nvPicPr>
+                  <pic:blipFill>
+                    <a:blip r:embed="rId13"/>
+                    <a:stretch>
+                      <a:fillRect/>
+                    </a:stretch>
+                  </pic:blipFill>
+                  <pic:spPr bwMode="auto">
+                    <a:xfrm>
+                      <a:off x="0" y="0"/>
+                      <a:ext cx="6120130" cy="2846705"/>
+                    </a:xfrm>
+                    <a:prstGeom prst="rect">
+                      <a:avLst/>
+                    </a:prstGeom>
+                    <a:noFill/>
+                  </pic:spPr>
+                </pic:pic>
+              </a:graphicData>
+            </a:graphic>
+          </wp:anchor>
+        </w:drawing>
+      </w:r>
+    </w:p>
+    <w:p>
+      <w:pPr>
+        <w:pStyle w:val="Normal"/>
+        <w:bidi w:val="0"/>
+        <w:jc w:val="start"/>
+        <w:rPr/>
+      </w:pPr>
+      <w:r>
+        <w:rPr/>
+        <w:drawing>
+          <wp:anchor behindDoc="0" distT="0" distB="0" distL="0" distR="0" simplePos="0" locked="0" layoutInCell="0" allowOverlap="1" relativeHeight="14">
+            <wp:simplePos x="0" y="0"/>
+            <wp:positionH relativeFrom="column">
+              <wp:align>center</wp:align>
+            </wp:positionH>
+            <wp:positionV relativeFrom="paragraph">
+              <wp:posOffset>635</wp:posOffset>
+            </wp:positionV>
+            <wp:extent cx="6120130" cy="694690"/>
+            <wp:effectExtent l="0" t="0" r="0" b="0"/>
+            <wp:wrapTopAndBottom/>
+            <wp:docPr id="13" name="Imagen13" descr="" title=""/>
+            <wp:cNvGraphicFramePr>
+              <a:graphicFrameLocks xmlns:a="http://schemas.openxmlformats.org/drawingml/2006/main" noChangeAspect="1"/>
+            </wp:cNvGraphicFramePr>
+            <a:graphic xmlns:a="http://schemas.openxmlformats.org/drawingml/2006/main">
+              <a:graphicData uri="http://schemas.openxmlformats.org/drawingml/2006/picture">
+                <pic:pic xmlns:pic="http://schemas.openxmlformats.org/drawingml/2006/picture">
+                  <pic:nvPicPr>
+                    <pic:cNvPr id="13" name="Imagen13" descr="" title=""/>
+                    <pic:cNvPicPr>
+                      <a:picLocks noChangeAspect="1" noChangeArrowheads="1"/>
+                    </pic:cNvPicPr>
+                  </pic:nvPicPr>
+                  <pic:blipFill>
+                    <a:blip r:embed="rId14"/>
+                    <a:stretch>
+                      <a:fillRect/>
+                    </a:stretch>
+                  </pic:blipFill>
+                  <pic:spPr bwMode="auto">
+                    <a:xfrm>
+                      <a:off x="0" y="0"/>
+                      <a:ext cx="6120130" cy="694690"/>
+                    </a:xfrm>
+                    <a:prstGeom prst="rect">
+                      <a:avLst/>
+                    </a:prstGeom>
+                    <a:noFill/>
+                  </pic:spPr>
+                </pic:pic>
+              </a:graphicData>
+            </a:graphic>
+          </wp:anchor>
+        </w:drawing>
+      </w:r>
+    </w:p>
+    <w:p>
+      <w:pPr>
+        <w:pStyle w:val="Normal"/>
+        <w:bidi w:val="0"/>
+        <w:jc w:val="start"/>
+        <w:rPr/>
+      </w:pPr>
+      <w:r>
+        <w:rPr/>
+        <w:drawing>
+          <wp:anchor behindDoc="0" distT="0" distB="0" distL="0" distR="0" simplePos="0" locked="0" layoutInCell="0" allowOverlap="1" relativeHeight="15">
+            <wp:simplePos x="0" y="0"/>
+            <wp:positionH relativeFrom="column">
+              <wp:align>center</wp:align>
+            </wp:positionH>
+            <wp:positionV relativeFrom="paragraph">
+              <wp:posOffset>635</wp:posOffset>
+            </wp:positionV>
+            <wp:extent cx="6120130" cy="975995"/>
+            <wp:effectExtent l="0" t="0" r="0" b="0"/>
+            <wp:wrapTopAndBottom/>
+            <wp:docPr id="14" name="Imagen14" descr="" title=""/>
+            <wp:cNvGraphicFramePr>
+              <a:graphicFrameLocks xmlns:a="http://schemas.openxmlformats.org/drawingml/2006/main" noChangeAspect="1"/>
+            </wp:cNvGraphicFramePr>
+            <a:graphic xmlns:a="http://schemas.openxmlformats.org/drawingml/2006/main">
+              <a:graphicData uri="http://schemas.openxmlformats.org/drawingml/2006/picture">
+                <pic:pic xmlns:pic="http://schemas.openxmlformats.org/drawingml/2006/picture">
+                  <pic:nvPicPr>
+                    <pic:cNvPr id="14" name="Imagen14" descr="" title=""/>
+                    <pic:cNvPicPr>
+                      <a:picLocks noChangeAspect="1" noChangeArrowheads="1"/>
+                    </pic:cNvPicPr>
+                  </pic:nvPicPr>
+                  <pic:blipFill>
+                    <a:blip r:embed="rId15"/>
+                    <a:stretch>
+                      <a:fillRect/>
+                    </a:stretch>
+                  </pic:blipFill>
+                  <pic:spPr bwMode="auto">
+                    <a:xfrm>
+                      <a:off x="0" y="0"/>
+                      <a:ext cx="6120130" cy="975995"/>
+                    </a:xfrm>
+                    <a:prstGeom prst="rect">
+                      <a:avLst/>
+                    </a:prstGeom>
+                    <a:noFill/>
+                  </pic:spPr>
+                </pic:pic>
+              </a:graphicData>
+            </a:graphic>
+          </wp:anchor>
+        </w:drawing>
       </w:r>
     </w:p>
     <w:p>
@@ -539,6 +979,7 @@
       <w:pgNumType w:fmt="decimal"/>
       <w:formProt w:val="false"/>
       <w:textDirection w:val="lrTb"/>
+      <w:docGrid w:type="default" w:linePitch="600" w:charSpace="32768"/>
     </w:sectPr>
   </w:body>
 </w:document>
@@ -558,7 +999,6 @@
     </w:rPrDefault>
     <w:pPrDefault>
       <w:pPr>
-        <w:widowControl/>
         <w:suppressAutoHyphens w:val="true"/>
       </w:pPr>
     </w:pPrDefault>
@@ -568,7 +1008,11 @@
     <w:qFormat/>
     <w:pPr>
       <w:widowControl/>
+      <w:suppressAutoHyphens w:val="true"/>
+      <w:overflowPunct w:val="false"/>
       <w:bidi w:val="0"/>
+      <w:spacing w:before="0" w:after="0"/>
+      <w:jc w:val="start"/>
     </w:pPr>
     <w:rPr>
       <w:rFonts w:ascii="Liberation Serif" w:hAnsi="Liberation Serif" w:eastAsia="Noto Serif CJK SC" w:cs="Noto Sans Devanagari"/>
@@ -628,6 +1072,32 @@
   </w:style>
   <w:style w:type="paragraph" w:styleId="ndice">
     <w:name w:val="Índice"/>
+    <w:basedOn w:val="Normal"/>
+    <w:qFormat/>
+    <w:pPr>
+      <w:suppressLineNumbers/>
+    </w:pPr>
+    <w:rPr>
+      <w:rFonts w:cs="Noto Sans Devanagari"/>
+    </w:rPr>
+  </w:style>
+  <w:style w:type="paragraph" w:styleId="Ttulouser">
+    <w:name w:val="Título (user)"/>
+    <w:basedOn w:val="Normal"/>
+    <w:next w:val="BodyText"/>
+    <w:qFormat/>
+    <w:pPr>
+      <w:keepNext w:val="true"/>
+      <w:spacing w:before="240" w:after="120"/>
+    </w:pPr>
+    <w:rPr>
+      <w:rFonts w:ascii="Liberation Sans" w:hAnsi="Liberation Sans" w:eastAsia="Noto Sans CJK SC" w:cs="Noto Sans Devanagari"/>
+      <w:sz w:val="28"/>
+      <w:szCs w:val="28"/>
+    </w:rPr>
+  </w:style>
+  <w:style w:type="paragraph" w:styleId="ndiceuser">
+    <w:name w:val="Índice (user)"/>
     <w:basedOn w:val="Normal"/>
     <w:qFormat/>
     <w:pPr>

</xml_diff>

<commit_message>
Puntos 7, 8 y 9
</commit_message>
<xml_diff>
--- a/GP1_TP9.docx
+++ b/GP1_TP9.docx
@@ -862,30 +862,236 @@
             </a:graphic>
           </wp:anchor>
         </w:drawing>
-      </w:r>
-    </w:p>
-    <w:p>
-      <w:pPr>
-        <w:pStyle w:val="Normal"/>
-        <w:bidi w:val="0"/>
-        <w:jc w:val="start"/>
-        <w:rPr/>
-      </w:pPr>
-      <w:r>
-        <w:rPr/>
+        <w:drawing>
+          <wp:anchor behindDoc="0" distT="0" distB="0" distL="0" distR="0" simplePos="0" locked="0" layoutInCell="0" allowOverlap="1" relativeHeight="16">
+            <wp:simplePos x="0" y="0"/>
+            <wp:positionH relativeFrom="column">
+              <wp:posOffset>10795</wp:posOffset>
+            </wp:positionH>
+            <wp:positionV relativeFrom="paragraph">
+              <wp:posOffset>1725930</wp:posOffset>
+            </wp:positionV>
+            <wp:extent cx="4124325" cy="800100"/>
+            <wp:effectExtent l="0" t="0" r="0" b="0"/>
+            <wp:wrapTopAndBottom/>
+            <wp:docPr id="15" name="Imagen15" descr="" title=""/>
+            <wp:cNvGraphicFramePr>
+              <a:graphicFrameLocks xmlns:a="http://schemas.openxmlformats.org/drawingml/2006/main" noChangeAspect="1"/>
+            </wp:cNvGraphicFramePr>
+            <a:graphic xmlns:a="http://schemas.openxmlformats.org/drawingml/2006/main">
+              <a:graphicData uri="http://schemas.openxmlformats.org/drawingml/2006/picture">
+                <pic:pic xmlns:pic="http://schemas.openxmlformats.org/drawingml/2006/picture">
+                  <pic:nvPicPr>
+                    <pic:cNvPr id="15" name="Imagen15" descr="" title=""/>
+                    <pic:cNvPicPr>
+                      <a:picLocks noChangeAspect="1" noChangeArrowheads="1"/>
+                    </pic:cNvPicPr>
+                  </pic:nvPicPr>
+                  <pic:blipFill>
+                    <a:blip r:embed="rId16"/>
+                    <a:stretch>
+                      <a:fillRect/>
+                    </a:stretch>
+                  </pic:blipFill>
+                  <pic:spPr bwMode="auto">
+                    <a:xfrm>
+                      <a:off x="0" y="0"/>
+                      <a:ext cx="4124325" cy="800100"/>
+                    </a:xfrm>
+                    <a:prstGeom prst="rect">
+                      <a:avLst/>
+                    </a:prstGeom>
+                    <a:noFill/>
+                  </pic:spPr>
+                </pic:pic>
+              </a:graphicData>
+            </a:graphic>
+          </wp:anchor>
+        </w:drawing>
+      </w:r>
+      <w:r>
+        <w:rPr/>
+        <w:br/>
+        <w:br/>
         <w:t>7) Dar de baja un empleado</w:t>
-      </w:r>
-    </w:p>
-    <w:p>
-      <w:pPr>
-        <w:pStyle w:val="Normal"/>
-        <w:bidi w:val="0"/>
-        <w:jc w:val="start"/>
-        <w:rPr/>
-      </w:pPr>
+        <w:br/>
+        <w:br/>
+      </w:r>
+    </w:p>
+    <w:p>
+      <w:pPr>
+        <w:pStyle w:val="Normal"/>
+        <w:bidi w:val="0"/>
+        <w:jc w:val="start"/>
+        <w:rPr/>
+      </w:pPr>
+      <w:r>
+        <w:rPr/>
+        <w:br/>
+        <w:br/>
+      </w:r>
+      <w:r>
+        <w:drawing>
+          <wp:anchor behindDoc="0" distT="0" distB="0" distL="0" distR="0" simplePos="0" locked="0" layoutInCell="0" allowOverlap="1" relativeHeight="17">
+            <wp:simplePos x="0" y="0"/>
+            <wp:positionH relativeFrom="column">
+              <wp:posOffset>17145</wp:posOffset>
+            </wp:positionH>
+            <wp:positionV relativeFrom="paragraph">
+              <wp:posOffset>227330</wp:posOffset>
+            </wp:positionV>
+            <wp:extent cx="6120130" cy="993140"/>
+            <wp:effectExtent l="0" t="0" r="0" b="0"/>
+            <wp:wrapTopAndBottom/>
+            <wp:docPr id="16" name="Imagen16" descr="" title=""/>
+            <wp:cNvGraphicFramePr>
+              <a:graphicFrameLocks xmlns:a="http://schemas.openxmlformats.org/drawingml/2006/main" noChangeAspect="1"/>
+            </wp:cNvGraphicFramePr>
+            <a:graphic xmlns:a="http://schemas.openxmlformats.org/drawingml/2006/main">
+              <a:graphicData uri="http://schemas.openxmlformats.org/drawingml/2006/picture">
+                <pic:pic xmlns:pic="http://schemas.openxmlformats.org/drawingml/2006/picture">
+                  <pic:nvPicPr>
+                    <pic:cNvPr id="16" name="Imagen16" descr="" title=""/>
+                    <pic:cNvPicPr>
+                      <a:picLocks noChangeAspect="1" noChangeArrowheads="1"/>
+                    </pic:cNvPicPr>
+                  </pic:nvPicPr>
+                  <pic:blipFill>
+                    <a:blip r:embed="rId17"/>
+                    <a:stretch>
+                      <a:fillRect/>
+                    </a:stretch>
+                  </pic:blipFill>
+                  <pic:spPr bwMode="auto">
+                    <a:xfrm>
+                      <a:off x="0" y="0"/>
+                      <a:ext cx="6120130" cy="993140"/>
+                    </a:xfrm>
+                    <a:prstGeom prst="rect">
+                      <a:avLst/>
+                    </a:prstGeom>
+                    <a:noFill/>
+                  </pic:spPr>
+                </pic:pic>
+              </a:graphicData>
+            </a:graphic>
+          </wp:anchor>
+        </w:drawing>
+      </w:r>
+      <w:r>
+        <w:rPr/>
+        <w:br/>
+        <w:br/>
+        <w:br/>
+      </w:r>
+    </w:p>
+    <w:p>
+      <w:pPr>
+        <w:pStyle w:val="Normal"/>
+        <w:bidi w:val="0"/>
+        <w:jc w:val="start"/>
+        <w:rPr/>
+      </w:pPr>
+      <w:r>
+        <w:rPr/>
+        <w:drawing>
+          <wp:anchor behindDoc="0" distT="0" distB="0" distL="0" distR="0" simplePos="0" locked="0" layoutInCell="0" allowOverlap="1" relativeHeight="18">
+            <wp:simplePos x="0" y="0"/>
+            <wp:positionH relativeFrom="column">
+              <wp:posOffset>-12065</wp:posOffset>
+            </wp:positionH>
+            <wp:positionV relativeFrom="paragraph">
+              <wp:posOffset>320040</wp:posOffset>
+            </wp:positionV>
+            <wp:extent cx="3771900" cy="752475"/>
+            <wp:effectExtent l="0" t="0" r="0" b="0"/>
+            <wp:wrapTopAndBottom/>
+            <wp:docPr id="17" name="Imagen17" descr="" title=""/>
+            <wp:cNvGraphicFramePr>
+              <a:graphicFrameLocks xmlns:a="http://schemas.openxmlformats.org/drawingml/2006/main" noChangeAspect="1"/>
+            </wp:cNvGraphicFramePr>
+            <a:graphic xmlns:a="http://schemas.openxmlformats.org/drawingml/2006/main">
+              <a:graphicData uri="http://schemas.openxmlformats.org/drawingml/2006/picture">
+                <pic:pic xmlns:pic="http://schemas.openxmlformats.org/drawingml/2006/picture">
+                  <pic:nvPicPr>
+                    <pic:cNvPr id="17" name="Imagen17" descr="" title=""/>
+                    <pic:cNvPicPr>
+                      <a:picLocks noChangeAspect="1" noChangeArrowheads="1"/>
+                    </pic:cNvPicPr>
+                  </pic:nvPicPr>
+                  <pic:blipFill>
+                    <a:blip r:embed="rId18"/>
+                    <a:stretch>
+                      <a:fillRect/>
+                    </a:stretch>
+                  </pic:blipFill>
+                  <pic:spPr bwMode="auto">
+                    <a:xfrm>
+                      <a:off x="0" y="0"/>
+                      <a:ext cx="3771900" cy="752475"/>
+                    </a:xfrm>
+                    <a:prstGeom prst="rect">
+                      <a:avLst/>
+                    </a:prstGeom>
+                    <a:noFill/>
+                  </pic:spPr>
+                </pic:pic>
+              </a:graphicData>
+            </a:graphic>
+          </wp:anchor>
+        </w:drawing>
+        <w:drawing>
+          <wp:anchor behindDoc="0" distT="0" distB="0" distL="0" distR="0" simplePos="0" locked="0" layoutInCell="0" allowOverlap="1" relativeHeight="19">
+            <wp:simplePos x="0" y="0"/>
+            <wp:positionH relativeFrom="column">
+              <wp:posOffset>-26670</wp:posOffset>
+            </wp:positionH>
+            <wp:positionV relativeFrom="paragraph">
+              <wp:posOffset>1324610</wp:posOffset>
+            </wp:positionV>
+            <wp:extent cx="6120130" cy="760095"/>
+            <wp:effectExtent l="0" t="0" r="0" b="0"/>
+            <wp:wrapSquare wrapText="largest"/>
+            <wp:docPr id="18" name="Imagen18" descr="" title=""/>
+            <wp:cNvGraphicFramePr>
+              <a:graphicFrameLocks xmlns:a="http://schemas.openxmlformats.org/drawingml/2006/main" noChangeAspect="1"/>
+            </wp:cNvGraphicFramePr>
+            <a:graphic xmlns:a="http://schemas.openxmlformats.org/drawingml/2006/main">
+              <a:graphicData uri="http://schemas.openxmlformats.org/drawingml/2006/picture">
+                <pic:pic xmlns:pic="http://schemas.openxmlformats.org/drawingml/2006/picture">
+                  <pic:nvPicPr>
+                    <pic:cNvPr id="18" name="Imagen18" descr="" title=""/>
+                    <pic:cNvPicPr>
+                      <a:picLocks noChangeAspect="1" noChangeArrowheads="1"/>
+                    </pic:cNvPicPr>
+                  </pic:nvPicPr>
+                  <pic:blipFill>
+                    <a:blip r:embed="rId19"/>
+                    <a:stretch>
+                      <a:fillRect/>
+                    </a:stretch>
+                  </pic:blipFill>
+                  <pic:spPr bwMode="auto">
+                    <a:xfrm>
+                      <a:off x="0" y="0"/>
+                      <a:ext cx="6120130" cy="760095"/>
+                    </a:xfrm>
+                    <a:prstGeom prst="rect">
+                      <a:avLst/>
+                    </a:prstGeom>
+                    <a:noFill/>
+                  </pic:spPr>
+                </pic:pic>
+              </a:graphicData>
+            </a:graphic>
+          </wp:anchor>
+        </w:drawing>
+      </w:r>
       <w:r>
         <w:rPr/>
         <w:t>8) Dar de baja un registro de préstamo o devolución.</w:t>
+        <w:br/>
+        <w:br/>
       </w:r>
     </w:p>
     <w:p>
@@ -899,16 +1105,106 @@
         <w:rPr/>
         <w:t>9) Listar todos los empleados activos de la empresa ordenados por apellido.</w:t>
       </w:r>
-    </w:p>
-    <w:p>
-      <w:pPr>
-        <w:pStyle w:val="Normal"/>
-        <w:bidi w:val="0"/>
-        <w:jc w:val="start"/>
-        <w:rPr/>
-      </w:pPr>
-      <w:r>
-        <w:rPr/>
+      <w:r>
+        <w:drawing>
+          <wp:anchor behindDoc="0" distT="0" distB="0" distL="0" distR="0" simplePos="0" locked="0" layoutInCell="0" allowOverlap="1" relativeHeight="20">
+            <wp:simplePos x="0" y="0"/>
+            <wp:positionH relativeFrom="column">
+              <wp:posOffset>0</wp:posOffset>
+            </wp:positionH>
+            <wp:positionV relativeFrom="paragraph">
+              <wp:posOffset>1736725</wp:posOffset>
+            </wp:positionV>
+            <wp:extent cx="6120130" cy="768985"/>
+            <wp:effectExtent l="0" t="0" r="0" b="0"/>
+            <wp:wrapTopAndBottom/>
+            <wp:docPr id="19" name="Imagen19" descr="" title=""/>
+            <wp:cNvGraphicFramePr>
+              <a:graphicFrameLocks xmlns:a="http://schemas.openxmlformats.org/drawingml/2006/main" noChangeAspect="1"/>
+            </wp:cNvGraphicFramePr>
+            <a:graphic xmlns:a="http://schemas.openxmlformats.org/drawingml/2006/main">
+              <a:graphicData uri="http://schemas.openxmlformats.org/drawingml/2006/picture">
+                <pic:pic xmlns:pic="http://schemas.openxmlformats.org/drawingml/2006/picture">
+                  <pic:nvPicPr>
+                    <pic:cNvPr id="19" name="Imagen19" descr="" title=""/>
+                    <pic:cNvPicPr>
+                      <a:picLocks noChangeAspect="1" noChangeArrowheads="1"/>
+                    </pic:cNvPicPr>
+                  </pic:nvPicPr>
+                  <pic:blipFill>
+                    <a:blip r:embed="rId20"/>
+                    <a:stretch>
+                      <a:fillRect/>
+                    </a:stretch>
+                  </pic:blipFill>
+                  <pic:spPr bwMode="auto">
+                    <a:xfrm>
+                      <a:off x="0" y="0"/>
+                      <a:ext cx="6120130" cy="768985"/>
+                    </a:xfrm>
+                    <a:prstGeom prst="rect">
+                      <a:avLst/>
+                    </a:prstGeom>
+                    <a:noFill/>
+                  </pic:spPr>
+                </pic:pic>
+              </a:graphicData>
+            </a:graphic>
+          </wp:anchor>
+        </w:drawing>
+        <w:drawing>
+          <wp:anchor behindDoc="0" distT="0" distB="0" distL="0" distR="0" simplePos="0" locked="0" layoutInCell="0" allowOverlap="1" relativeHeight="21">
+            <wp:simplePos x="0" y="0"/>
+            <wp:positionH relativeFrom="column">
+              <wp:posOffset>9525</wp:posOffset>
+            </wp:positionH>
+            <wp:positionV relativeFrom="paragraph">
+              <wp:posOffset>371475</wp:posOffset>
+            </wp:positionV>
+            <wp:extent cx="6120130" cy="1084580"/>
+            <wp:effectExtent l="0" t="0" r="0" b="0"/>
+            <wp:wrapTopAndBottom/>
+            <wp:docPr id="20" name="Imagen20" descr="" title=""/>
+            <wp:cNvGraphicFramePr>
+              <a:graphicFrameLocks xmlns:a="http://schemas.openxmlformats.org/drawingml/2006/main" noChangeAspect="1"/>
+            </wp:cNvGraphicFramePr>
+            <a:graphic xmlns:a="http://schemas.openxmlformats.org/drawingml/2006/main">
+              <a:graphicData uri="http://schemas.openxmlformats.org/drawingml/2006/picture">
+                <pic:pic xmlns:pic="http://schemas.openxmlformats.org/drawingml/2006/picture">
+                  <pic:nvPicPr>
+                    <pic:cNvPr id="20" name="Imagen20" descr="" title=""/>
+                    <pic:cNvPicPr>
+                      <a:picLocks noChangeAspect="1" noChangeArrowheads="1"/>
+                    </pic:cNvPicPr>
+                  </pic:nvPicPr>
+                  <pic:blipFill>
+                    <a:blip r:embed="rId21"/>
+                    <a:stretch>
+                      <a:fillRect/>
+                    </a:stretch>
+                  </pic:blipFill>
+                  <pic:spPr bwMode="auto">
+                    <a:xfrm>
+                      <a:off x="0" y="0"/>
+                      <a:ext cx="6120130" cy="1084580"/>
+                    </a:xfrm>
+                    <a:prstGeom prst="rect">
+                      <a:avLst/>
+                    </a:prstGeom>
+                    <a:noFill/>
+                  </pic:spPr>
+                </pic:pic>
+              </a:graphicData>
+            </a:graphic>
+          </wp:anchor>
+        </w:drawing>
+      </w:r>
+      <w:r>
+        <w:rPr/>
+        <w:br/>
+        <w:br/>
+        <w:br/>
+        <w:br/>
         <w:t>10) Listar todas las herramientas disponibles en el obrador ordenadas por nombre.</w:t>
       </w:r>
     </w:p>
@@ -1009,7 +1305,7 @@
     <w:pPr>
       <w:widowControl/>
       <w:suppressAutoHyphens w:val="true"/>
-      <w:overflowPunct w:val="false"/>
+      <w:overflowPunct w:val="true"/>
       <w:bidi w:val="0"/>
       <w:spacing w:before="0" w:after="0"/>
       <w:jc w:val="start"/>

</xml_diff>